<commit_message>
fixed image in instructions
</commit_message>
<xml_diff>
--- a/Lab 6/Lab 6 Instructions.docx
+++ b/Lab 6/Lab 6 Instructions.docx
@@ -368,10 +368,10 @@
           <w:noProof/>
         </w:rPr>
         <w:drawing>
-          <wp:inline distT="0" distB="0" distL="0" distR="0" wp14:anchorId="1568F1BC" wp14:editId="0F7F9EA6">
-            <wp:extent cx="5943600" cy="2487930"/>
-            <wp:effectExtent l="0" t="0" r="0" b="7620"/>
-            <wp:docPr id="1" name="Picture 1"/>
+          <wp:inline distT="0" distB="0" distL="0" distR="0" wp14:anchorId="7F451A0A" wp14:editId="73126839">
+            <wp:extent cx="5943600" cy="2526665"/>
+            <wp:effectExtent l="0" t="0" r="0" b="6985"/>
+            <wp:docPr id="2" name="Picture 2"/>
             <wp:cNvGraphicFramePr>
               <a:graphicFrameLocks xmlns:a="http://schemas.openxmlformats.org/drawingml/2006/main" noChangeAspect="1"/>
             </wp:cNvGraphicFramePr>
@@ -400,7 +400,7 @@
                   <pic:spPr bwMode="auto">
                     <a:xfrm>
                       <a:off x="0" y="0"/>
-                      <a:ext cx="5943600" cy="2487930"/>
+                      <a:ext cx="5943600" cy="2526665"/>
                     </a:xfrm>
                     <a:prstGeom prst="rect">
                       <a:avLst/>
@@ -464,7 +464,86 @@
           <w:sz w:val="24"/>
           <w:szCs w:val="24"/>
         </w:rPr>
-        <w:t>light bulb</w:t>
+        <w:t xml:space="preserve">light bulb </w:t>
+      </w:r>
+      <w:r>
+        <w:rPr>
+          <w:sz w:val="24"/>
+          <w:szCs w:val="24"/>
+        </w:rPr>
+        <w:t xml:space="preserve">should only turn on when motion is detected, and the light level is below 200. Make use of </w:t>
+      </w:r>
+      <w:proofErr w:type="spellStart"/>
+      <w:r>
+        <w:rPr>
+          <w:sz w:val="24"/>
+          <w:szCs w:val="24"/>
+        </w:rPr>
+        <w:t>Serial.println</w:t>
+      </w:r>
+      <w:proofErr w:type="spellEnd"/>
+      <w:r>
+        <w:rPr>
+          <w:sz w:val="24"/>
+          <w:szCs w:val="24"/>
+        </w:rPr>
+        <w:t>()</w:t>
+      </w:r>
+      <w:r>
+        <w:rPr>
+          <w:sz w:val="24"/>
+          <w:szCs w:val="24"/>
+        </w:rPr>
+        <w:t xml:space="preserve"> and the debugger</w:t>
+      </w:r>
+      <w:r>
+        <w:rPr>
+          <w:sz w:val="24"/>
+          <w:szCs w:val="24"/>
+        </w:rPr>
+        <w:t xml:space="preserve"> if necessary.</w:t>
+      </w:r>
+    </w:p>
+    <w:p>
+      <w:pPr>
+        <w:pStyle w:val="BodyText"/>
+        <w:rPr>
+          <w:sz w:val="24"/>
+          <w:szCs w:val="24"/>
+        </w:rPr>
+      </w:pPr>
+    </w:p>
+    <w:p>
+      <w:pPr>
+        <w:pStyle w:val="BodyText"/>
+        <w:rPr>
+          <w:sz w:val="24"/>
+          <w:szCs w:val="24"/>
+        </w:rPr>
+      </w:pPr>
+      <w:r>
+        <w:rPr>
+          <w:sz w:val="24"/>
+          <w:szCs w:val="24"/>
+        </w:rPr>
+        <w:t>Loop() {</w:t>
+      </w:r>
+    </w:p>
+    <w:p>
+      <w:pPr>
+        <w:pStyle w:val="BodyText"/>
+        <w:ind w:left="720"/>
+        <w:rPr>
+          <w:sz w:val="24"/>
+          <w:szCs w:val="24"/>
+        </w:rPr>
+      </w:pPr>
+      <w:r>
+        <w:rPr>
+          <w:sz w:val="24"/>
+          <w:szCs w:val="24"/>
+        </w:rPr>
+        <w:t xml:space="preserve">  if</w:t>
       </w:r>
       <w:r>
         <w:rPr>
@@ -478,62 +557,7 @@
           <w:sz w:val="24"/>
           <w:szCs w:val="24"/>
         </w:rPr>
-        <w:t xml:space="preserve">should only turn on when motion is detected, and the light level is below 200. Make use of </w:t>
-      </w:r>
-      <w:proofErr w:type="spellStart"/>
-      <w:r>
-        <w:rPr>
-          <w:sz w:val="24"/>
-          <w:szCs w:val="24"/>
-        </w:rPr>
-        <w:t>Serial.println</w:t>
-      </w:r>
-      <w:proofErr w:type="spellEnd"/>
-      <w:r>
-        <w:rPr>
-          <w:sz w:val="24"/>
-          <w:szCs w:val="24"/>
-        </w:rPr>
-        <w:t>()</w:t>
-      </w:r>
-      <w:r>
-        <w:rPr>
-          <w:sz w:val="24"/>
-          <w:szCs w:val="24"/>
-        </w:rPr>
-        <w:t xml:space="preserve"> and the debugger</w:t>
-      </w:r>
-      <w:r>
-        <w:rPr>
-          <w:sz w:val="24"/>
-          <w:szCs w:val="24"/>
-        </w:rPr>
-        <w:t xml:space="preserve"> if necessary.</w:t>
-      </w:r>
-    </w:p>
-    <w:p>
-      <w:pPr>
-        <w:pStyle w:val="BodyText"/>
-        <w:rPr>
-          <w:sz w:val="24"/>
-          <w:szCs w:val="24"/>
-        </w:rPr>
-      </w:pPr>
-    </w:p>
-    <w:p>
-      <w:pPr>
-        <w:pStyle w:val="BodyText"/>
-        <w:rPr>
-          <w:sz w:val="24"/>
-          <w:szCs w:val="24"/>
-        </w:rPr>
-      </w:pPr>
-      <w:r>
-        <w:rPr>
-          <w:sz w:val="24"/>
-          <w:szCs w:val="24"/>
-        </w:rPr>
-        <w:t>Loop() {</w:t>
+        <w:t xml:space="preserve">(motion) {  </w:t>
       </w:r>
     </w:p>
     <w:p>
@@ -550,13 +574,6 @@
           <w:sz w:val="24"/>
           <w:szCs w:val="24"/>
         </w:rPr>
-        <w:t xml:space="preserve">  if</w:t>
-      </w:r>
-      <w:r>
-        <w:rPr>
-          <w:sz w:val="24"/>
-          <w:szCs w:val="24"/>
-        </w:rPr>
         <w:t xml:space="preserve"> </w:t>
       </w:r>
       <w:r>
@@ -564,7 +581,28 @@
           <w:sz w:val="24"/>
           <w:szCs w:val="24"/>
         </w:rPr>
-        <w:t xml:space="preserve">(motion) {  </w:t>
+        <w:t xml:space="preserve"> </w:t>
+      </w:r>
+      <w:r>
+        <w:rPr>
+          <w:sz w:val="24"/>
+          <w:szCs w:val="24"/>
+        </w:rPr>
+        <w:t xml:space="preserve">   </w:t>
+      </w:r>
+      <w:r>
+        <w:rPr>
+          <w:sz w:val="24"/>
+          <w:szCs w:val="24"/>
+        </w:rPr>
+        <w:t xml:space="preserve">    </w:t>
+      </w:r>
+      <w:r>
+        <w:rPr>
+          <w:sz w:val="24"/>
+          <w:szCs w:val="24"/>
+        </w:rPr>
+        <w:t>if (light &lt; 200) {</w:t>
       </w:r>
     </w:p>
     <w:p>
@@ -581,6 +619,16 @@
           <w:sz w:val="24"/>
           <w:szCs w:val="24"/>
         </w:rPr>
+        <w:t xml:space="preserve">      </w:t>
+      </w:r>
+      <w:r>
+        <w:rPr>
+          <w:sz w:val="24"/>
+          <w:szCs w:val="24"/>
+        </w:rPr>
+        <w:t xml:space="preserve">   //</w:t>
+      </w:r>
+      <w:r>
         <w:t xml:space="preserve"> </w:t>
       </w:r>
       <w:r>
@@ -588,69 +636,7 @@
           <w:sz w:val="24"/>
           <w:szCs w:val="24"/>
         </w:rPr>
-        <w:t xml:space="preserve"> </w:t>
-      </w:r>
-      <w:r>
-        <w:rPr>
-          <w:sz w:val="24"/>
-          <w:szCs w:val="24"/>
-        </w:rPr>
-        <w:t xml:space="preserve">   </w:t>
-      </w:r>
-      <w:r>
-        <w:rPr>
-          <w:sz w:val="24"/>
-          <w:szCs w:val="24"/>
-        </w:rPr>
-        <w:t xml:space="preserve">    </w:t>
-      </w:r>
-      <w:r>
-        <w:rPr>
-          <w:sz w:val="24"/>
-          <w:szCs w:val="24"/>
-        </w:rPr>
-        <w:t>if (light &lt; 200) {</w:t>
-      </w:r>
-    </w:p>
-    <w:p>
-      <w:pPr>
-        <w:pStyle w:val="BodyText"/>
-        <w:ind w:left="720"/>
-        <w:rPr>
-          <w:sz w:val="24"/>
-          <w:szCs w:val="24"/>
-        </w:rPr>
-      </w:pPr>
-      <w:r>
-        <w:rPr>
-          <w:sz w:val="24"/>
-          <w:szCs w:val="24"/>
-        </w:rPr>
-        <w:t xml:space="preserve">      </w:t>
-      </w:r>
-      <w:r>
-        <w:rPr>
-          <w:sz w:val="24"/>
-          <w:szCs w:val="24"/>
-        </w:rPr>
-        <w:t xml:space="preserve">   //</w:t>
-      </w:r>
-      <w:r>
-        <w:t xml:space="preserve"> </w:t>
-      </w:r>
-      <w:r>
-        <w:rPr>
-          <w:sz w:val="24"/>
-          <w:szCs w:val="24"/>
-        </w:rPr>
-        <w:t>light bulb</w:t>
-      </w:r>
-      <w:r>
-        <w:rPr>
-          <w:sz w:val="24"/>
-          <w:szCs w:val="24"/>
-        </w:rPr>
-        <w:t xml:space="preserve"> </w:t>
+        <w:t xml:space="preserve">light bulb </w:t>
       </w:r>
       <w:r>
         <w:rPr>

</xml_diff>